<commit_message>
feltöltés a vizsgaremek1 repo-bol
</commit_message>
<xml_diff>
--- a/vizsgaremek/dokumentacio.docx
+++ b/vizsgaremek/dokumentacio.docx
@@ -669,14 +669,35 @@
           <w:sz w:val="24"/>
           <w:szCs w:val="32"/>
         </w:rPr>
-        <w:t xml:space="preserve"> :</w:t>
-      </w:r>
-      <w:r>
-        <w:rPr>
-          <w:sz w:val="24"/>
-          <w:szCs w:val="32"/>
-        </w:rPr>
-        <w:t>………………..………………………………………………………………4</w:t>
+        <w:t xml:space="preserve"> </w:t>
+      </w:r>
+      <w:r>
+        <w:rPr>
+          <w:sz w:val="24"/>
+          <w:szCs w:val="32"/>
+        </w:rPr>
+        <w:t>:</w:t>
+      </w:r>
+      <w:r>
+        <w:rPr>
+          <w:sz w:val="24"/>
+          <w:szCs w:val="32"/>
+        </w:rPr>
+        <w:t>…………</w:t>
+      </w:r>
+      <w:r>
+        <w:rPr>
+          <w:sz w:val="24"/>
+          <w:szCs w:val="32"/>
+        </w:rPr>
+        <w:t>……..</w:t>
+      </w:r>
+      <w:r>
+        <w:rPr>
+          <w:sz w:val="24"/>
+          <w:szCs w:val="32"/>
+        </w:rPr>
+        <w:t>………………………………………………………………4</w:t>
       </w:r>
     </w:p>
     <w:p>
@@ -3055,1429 +3076,59 @@
         </w:rPr>
         <w:t>Fejlesztői Hardware</w:t>
       </w:r>
-      <w:r>
-        <w:rPr>
-          <w:sz w:val="28"/>
-        </w:rPr>
-        <w:t>:</w:t>
-      </w:r>
-    </w:p>
-    <w:p>
-      <w:r>
-        <w:t xml:space="preserve">Processzor: Intel(R) </w:t>
-      </w:r>
-      <w:proofErr w:type="spellStart"/>
-      <w:r>
-        <w:t>Core</w:t>
-      </w:r>
-      <w:proofErr w:type="spellEnd"/>
-      <w:r>
-        <w:t xml:space="preserve">(TM) i3 CPU 550 @ 3.20GHz 3.20 </w:t>
-      </w:r>
-      <w:proofErr w:type="spellStart"/>
-      <w:r>
-        <w:t>GHz</w:t>
-      </w:r>
-      <w:proofErr w:type="spellEnd"/>
-      <w:r>
-        <w:t xml:space="preserve"> </w:t>
-      </w:r>
-    </w:p>
-    <w:p>
-      <w:r>
-        <w:t xml:space="preserve">Memória mérete: 8,00 GB </w:t>
-      </w:r>
-    </w:p>
-    <w:p>
-      <w:r>
-        <w:t xml:space="preserve">Rendszer típusa: 64 bites Windows 10 operációs rendszer, x64-alapú processzor </w:t>
-      </w:r>
-    </w:p>
-    <w:p>
-      <w:r>
-        <w:t xml:space="preserve">Videókártya neve: NVIDIA </w:t>
-      </w:r>
-      <w:proofErr w:type="spellStart"/>
-      <w:r>
-        <w:t>GeForce</w:t>
-      </w:r>
-      <w:proofErr w:type="spellEnd"/>
-      <w:r>
-        <w:t xml:space="preserve"> GTX 650 Ti</w:t>
-      </w:r>
       <w:bookmarkStart w:id="0" w:name="_GoBack"/>
       <w:bookmarkEnd w:id="0"/>
-    </w:p>
-    <w:p>
-      <w:pPr>
-        <w:jc w:val="center"/>
-        <w:rPr>
-          <w:sz w:val="36"/>
-          <w:szCs w:val="36"/>
-        </w:rPr>
-      </w:pPr>
-      <w:r>
-        <w:rPr>
-          <w:sz w:val="36"/>
-          <w:szCs w:val="36"/>
-        </w:rPr>
-        <w:lastRenderedPageBreak/>
-        <w:t>Hibakezelési esetek</w:t>
-      </w:r>
-    </w:p>
-    <w:p>
-      <w:pPr>
-        <w:pStyle w:val="Cmsor2"/>
-        <w:rPr>
-          <w:rFonts w:asciiTheme="minorHAnsi" w:hAnsiTheme="minorHAnsi" w:cstheme="minorHAnsi"/>
-          <w:b/>
-          <w:color w:val="000000" w:themeColor="text1"/>
-          <w:sz w:val="28"/>
-          <w:szCs w:val="28"/>
-        </w:rPr>
-      </w:pPr>
-      <w:r>
-        <w:rPr>
-          <w:rFonts w:asciiTheme="minorHAnsi" w:hAnsiTheme="minorHAnsi" w:cstheme="minorHAnsi"/>
-          <w:b/>
-          <w:color w:val="000000" w:themeColor="text1"/>
-          <w:sz w:val="28"/>
-          <w:szCs w:val="28"/>
-        </w:rPr>
-        <w:t>1. Regisztrációs folyamat tesztelése (</w:t>
+      <w:r>
+        <w:rPr>
+          <w:sz w:val="28"/>
+        </w:rPr>
+        <w:t>:</w:t>
+      </w:r>
+    </w:p>
+    <w:p>
+      <w:r>
+        <w:t xml:space="preserve">Processzor: Intel(R) </w:t>
       </w:r>
       <w:proofErr w:type="spellStart"/>
       <w:r>
-        <w:rPr>
-          <w:rStyle w:val="HTML-kd"/>
-          <w:rFonts w:asciiTheme="minorHAnsi" w:eastAsiaTheme="majorEastAsia" w:hAnsiTheme="minorHAnsi" w:cstheme="minorHAnsi"/>
-          <w:b/>
-          <w:color w:val="000000" w:themeColor="text1"/>
-          <w:sz w:val="28"/>
-          <w:szCs w:val="28"/>
-        </w:rPr>
-        <w:t>reg_ir.php</w:t>
+        <w:t>Core</w:t>
       </w:r>
       <w:proofErr w:type="spellEnd"/>
       <w:r>
-        <w:rPr>
-          <w:rFonts w:asciiTheme="minorHAnsi" w:hAnsiTheme="minorHAnsi" w:cstheme="minorHAnsi"/>
-          <w:b/>
-          <w:color w:val="000000" w:themeColor="text1"/>
-          <w:sz w:val="28"/>
-          <w:szCs w:val="28"/>
-        </w:rPr>
-        <w:t>)</w:t>
-      </w:r>
-    </w:p>
-    <w:p>
-      <w:pPr>
-        <w:pStyle w:val="Cmsor3"/>
-        <w:rPr>
-          <w:rFonts w:asciiTheme="minorHAnsi" w:hAnsiTheme="minorHAnsi" w:cstheme="minorHAnsi"/>
-          <w:color w:val="000000" w:themeColor="text1"/>
-          <w:sz w:val="22"/>
-          <w:szCs w:val="22"/>
-        </w:rPr>
-      </w:pPr>
-      <w:r>
-        <w:rPr>
-          <w:rStyle w:val="Kiemels2"/>
-          <w:rFonts w:asciiTheme="minorHAnsi" w:hAnsiTheme="minorHAnsi" w:cstheme="minorHAnsi"/>
-          <w:b w:val="0"/>
-          <w:bCs w:val="0"/>
-          <w:color w:val="000000" w:themeColor="text1"/>
-          <w:sz w:val="22"/>
-          <w:szCs w:val="22"/>
-        </w:rPr>
-        <w:t>1.1 Hiányzó felhasználónév</w:t>
-      </w:r>
-      <w:r>
-        <w:rPr>
-          <w:rStyle w:val="Kiemels2"/>
-          <w:rFonts w:asciiTheme="minorHAnsi" w:hAnsiTheme="minorHAnsi" w:cstheme="minorHAnsi"/>
-          <w:b w:val="0"/>
-          <w:bCs w:val="0"/>
-          <w:color w:val="000000" w:themeColor="text1"/>
-          <w:sz w:val="22"/>
-          <w:szCs w:val="22"/>
-        </w:rPr>
-        <w:t>:</w:t>
-      </w:r>
-    </w:p>
-    <w:p>
-      <w:r>
-        <w:rPr>
-          <w:noProof/>
-        </w:rPr>
-        <w:drawing>
-          <wp:inline distT="0" distB="0" distL="0" distR="0" wp14:anchorId="7C812352" wp14:editId="29F2FE70">
-            <wp:extent cx="5391150" cy="352425"/>
-            <wp:effectExtent l="0" t="0" r="0" b="9525"/>
-            <wp:docPr id="4" name="Kép 4"/>
-            <wp:cNvGraphicFramePr>
-              <a:graphicFrameLocks xmlns:a="http://schemas.openxmlformats.org/drawingml/2006/main" noChangeAspect="1"/>
-            </wp:cNvGraphicFramePr>
-            <a:graphic xmlns:a="http://schemas.openxmlformats.org/drawingml/2006/main">
-              <a:graphicData uri="http://schemas.openxmlformats.org/drawingml/2006/picture">
-                <pic:pic xmlns:pic="http://schemas.openxmlformats.org/drawingml/2006/picture">
-                  <pic:nvPicPr>
-                    <pic:cNvPr id="1" name=""/>
-                    <pic:cNvPicPr/>
-                  </pic:nvPicPr>
-                  <pic:blipFill>
-                    <a:blip r:embed="rId13"/>
-                    <a:stretch>
-                      <a:fillRect/>
-                    </a:stretch>
-                  </pic:blipFill>
-                  <pic:spPr>
-                    <a:xfrm>
-                      <a:off x="0" y="0"/>
-                      <a:ext cx="5391150" cy="352425"/>
-                    </a:xfrm>
-                    <a:prstGeom prst="rect">
-                      <a:avLst/>
-                    </a:prstGeom>
-                  </pic:spPr>
-                </pic:pic>
-              </a:graphicData>
-            </a:graphic>
-          </wp:inline>
-        </w:drawing>
-      </w:r>
-    </w:p>
-    <w:p>
-      <w:pPr>
-        <w:pStyle w:val="NormlWeb"/>
-        <w:rPr>
-          <w:rFonts w:asciiTheme="minorHAnsi" w:hAnsiTheme="minorHAnsi" w:cstheme="minorHAnsi"/>
-          <w:color w:val="000000" w:themeColor="text1"/>
-          <w:sz w:val="22"/>
-          <w:szCs w:val="22"/>
-        </w:rPr>
-      </w:pPr>
-      <w:r>
-        <w:rPr>
-          <w:rStyle w:val="Kiemels2"/>
-          <w:rFonts w:asciiTheme="minorHAnsi" w:eastAsiaTheme="majorEastAsia" w:hAnsiTheme="minorHAnsi" w:cstheme="minorHAnsi"/>
-          <w:color w:val="000000" w:themeColor="text1"/>
-          <w:sz w:val="22"/>
-          <w:szCs w:val="22"/>
-        </w:rPr>
-        <w:t>Leírás:</w:t>
-      </w:r>
-      <w:r>
-        <w:rPr>
-          <w:rFonts w:asciiTheme="minorHAnsi" w:hAnsiTheme="minorHAnsi" w:cstheme="minorHAnsi"/>
-          <w:color w:val="000000" w:themeColor="text1"/>
-          <w:sz w:val="22"/>
-          <w:szCs w:val="22"/>
-        </w:rPr>
-        <w:t xml:space="preserve"> Ha a </w:t>
+        <w:t xml:space="preserve">(TM) i3 CPU 550 @ 3.20GHz 3.20 </w:t>
       </w:r>
       <w:proofErr w:type="spellStart"/>
       <w:r>
-        <w:rPr>
-          <w:rStyle w:val="HTML-kd"/>
-          <w:rFonts w:asciiTheme="minorHAnsi" w:hAnsiTheme="minorHAnsi" w:cstheme="minorHAnsi"/>
-          <w:color w:val="000000" w:themeColor="text1"/>
-          <w:sz w:val="22"/>
-          <w:szCs w:val="22"/>
-        </w:rPr>
-        <w:t>username</w:t>
+        <w:t>GHz</w:t>
       </w:r>
       <w:proofErr w:type="spellEnd"/>
       <w:r>
-        <w:rPr>
-          <w:rFonts w:asciiTheme="minorHAnsi" w:hAnsiTheme="minorHAnsi" w:cstheme="minorHAnsi"/>
-          <w:color w:val="000000" w:themeColor="text1"/>
-          <w:sz w:val="22"/>
-          <w:szCs w:val="22"/>
-        </w:rPr>
-        <w:t xml:space="preserve"> mező üresen marad. </w:t>
-      </w:r>
-      <w:r>
-        <w:rPr>
-          <w:rStyle w:val="Kiemels2"/>
-          <w:rFonts w:asciiTheme="minorHAnsi" w:eastAsiaTheme="majorEastAsia" w:hAnsiTheme="minorHAnsi" w:cstheme="minorHAnsi"/>
-          <w:color w:val="000000" w:themeColor="text1"/>
-          <w:sz w:val="22"/>
-          <w:szCs w:val="22"/>
-        </w:rPr>
-        <w:t>Elvárt eredmény:</w:t>
-      </w:r>
-      <w:r>
-        <w:rPr>
-          <w:rFonts w:asciiTheme="minorHAnsi" w:hAnsiTheme="minorHAnsi" w:cstheme="minorHAnsi"/>
-          <w:color w:val="000000" w:themeColor="text1"/>
-          <w:sz w:val="22"/>
-          <w:szCs w:val="22"/>
-        </w:rPr>
-        <w:t xml:space="preserve"> Egy </w:t>
+        <w:t xml:space="preserve"> </w:t>
+      </w:r>
+    </w:p>
+    <w:p>
+      <w:r>
+        <w:t xml:space="preserve">Memória mérete: 8,00 GB </w:t>
+      </w:r>
+    </w:p>
+    <w:p>
+      <w:r>
+        <w:t xml:space="preserve">Rendszer típusa: 64 bites Windows 10 operációs rendszer, x64-alapú processzor </w:t>
+      </w:r>
+    </w:p>
+    <w:p>
+      <w:r>
+        <w:t xml:space="preserve">Videókártya neve: NVIDIA </w:t>
       </w:r>
       <w:proofErr w:type="spellStart"/>
       <w:r>
-        <w:rPr>
-          <w:rFonts w:asciiTheme="minorHAnsi" w:hAnsiTheme="minorHAnsi" w:cstheme="minorHAnsi"/>
-          <w:color w:val="000000" w:themeColor="text1"/>
-          <w:sz w:val="22"/>
-          <w:szCs w:val="22"/>
-        </w:rPr>
-        <w:t>alert</w:t>
+        <w:t>GeForce</w:t>
       </w:r>
       <w:proofErr w:type="spellEnd"/>
       <w:r>
-        <w:rPr>
-          <w:rFonts w:asciiTheme="minorHAnsi" w:hAnsiTheme="minorHAnsi" w:cstheme="minorHAnsi"/>
-          <w:color w:val="000000" w:themeColor="text1"/>
-          <w:sz w:val="22"/>
-          <w:szCs w:val="22"/>
-        </w:rPr>
-        <w:t xml:space="preserve"> ablak jelenik meg a "Nem adtad meg a felhasználóneved!" üzenettel.</w:t>
-      </w:r>
-    </w:p>
-    <w:p>
-      <w:pPr>
-        <w:pStyle w:val="Cmsor3"/>
-        <w:rPr>
-          <w:rStyle w:val="Kiemels2"/>
-          <w:rFonts w:asciiTheme="minorHAnsi" w:hAnsiTheme="minorHAnsi" w:cstheme="minorHAnsi"/>
-          <w:b w:val="0"/>
-          <w:bCs w:val="0"/>
-          <w:color w:val="000000" w:themeColor="text1"/>
-          <w:sz w:val="22"/>
-          <w:szCs w:val="22"/>
-        </w:rPr>
-      </w:pPr>
-      <w:r>
-        <w:rPr>
-          <w:rStyle w:val="Kiemels2"/>
-          <w:rFonts w:asciiTheme="minorHAnsi" w:hAnsiTheme="minorHAnsi" w:cstheme="minorHAnsi"/>
-          <w:b w:val="0"/>
-          <w:bCs w:val="0"/>
-          <w:color w:val="000000" w:themeColor="text1"/>
-          <w:sz w:val="22"/>
-          <w:szCs w:val="22"/>
-        </w:rPr>
-        <w:t>1.2 Hiányzó keresztnév</w:t>
-      </w:r>
-      <w:r>
-        <w:rPr>
-          <w:rStyle w:val="Kiemels2"/>
-          <w:rFonts w:asciiTheme="minorHAnsi" w:hAnsiTheme="minorHAnsi" w:cstheme="minorHAnsi"/>
-          <w:b w:val="0"/>
-          <w:bCs w:val="0"/>
-          <w:color w:val="000000" w:themeColor="text1"/>
-          <w:sz w:val="22"/>
-          <w:szCs w:val="22"/>
-        </w:rPr>
-        <w:t>:</w:t>
-      </w:r>
-    </w:p>
-    <w:p>
-      <w:r>
-        <w:rPr>
-          <w:noProof/>
-        </w:rPr>
-        <w:drawing>
-          <wp:inline distT="0" distB="0" distL="0" distR="0" wp14:anchorId="57010B28" wp14:editId="2A3392B6">
-            <wp:extent cx="5095875" cy="361950"/>
-            <wp:effectExtent l="0" t="0" r="9525" b="0"/>
-            <wp:docPr id="9" name="Kép 9"/>
-            <wp:cNvGraphicFramePr>
-              <a:graphicFrameLocks xmlns:a="http://schemas.openxmlformats.org/drawingml/2006/main" noChangeAspect="1"/>
-            </wp:cNvGraphicFramePr>
-            <a:graphic xmlns:a="http://schemas.openxmlformats.org/drawingml/2006/main">
-              <a:graphicData uri="http://schemas.openxmlformats.org/drawingml/2006/picture">
-                <pic:pic xmlns:pic="http://schemas.openxmlformats.org/drawingml/2006/picture">
-                  <pic:nvPicPr>
-                    <pic:cNvPr id="1" name=""/>
-                    <pic:cNvPicPr/>
-                  </pic:nvPicPr>
-                  <pic:blipFill>
-                    <a:blip r:embed="rId14"/>
-                    <a:stretch>
-                      <a:fillRect/>
-                    </a:stretch>
-                  </pic:blipFill>
-                  <pic:spPr>
-                    <a:xfrm>
-                      <a:off x="0" y="0"/>
-                      <a:ext cx="5095875" cy="361950"/>
-                    </a:xfrm>
-                    <a:prstGeom prst="rect">
-                      <a:avLst/>
-                    </a:prstGeom>
-                  </pic:spPr>
-                </pic:pic>
-              </a:graphicData>
-            </a:graphic>
-          </wp:inline>
-        </w:drawing>
-      </w:r>
-    </w:p>
-    <w:p>
-      <w:pPr>
-        <w:pStyle w:val="NormlWeb"/>
-        <w:rPr>
-          <w:rFonts w:asciiTheme="minorHAnsi" w:hAnsiTheme="minorHAnsi" w:cstheme="minorHAnsi"/>
-          <w:color w:val="000000" w:themeColor="text1"/>
-          <w:sz w:val="22"/>
-          <w:szCs w:val="22"/>
-        </w:rPr>
-      </w:pPr>
-      <w:r>
-        <w:rPr>
-          <w:rStyle w:val="Kiemels2"/>
-          <w:rFonts w:asciiTheme="minorHAnsi" w:eastAsiaTheme="majorEastAsia" w:hAnsiTheme="minorHAnsi" w:cstheme="minorHAnsi"/>
-          <w:color w:val="000000" w:themeColor="text1"/>
-          <w:sz w:val="22"/>
-          <w:szCs w:val="22"/>
-        </w:rPr>
-        <w:t>Leírás:</w:t>
-      </w:r>
-      <w:r>
-        <w:rPr>
-          <w:rFonts w:asciiTheme="minorHAnsi" w:hAnsiTheme="minorHAnsi" w:cstheme="minorHAnsi"/>
-          <w:color w:val="000000" w:themeColor="text1"/>
-          <w:sz w:val="22"/>
-          <w:szCs w:val="22"/>
-        </w:rPr>
-        <w:t xml:space="preserve"> Ha a </w:t>
-      </w:r>
-      <w:proofErr w:type="spellStart"/>
-      <w:r>
-        <w:rPr>
-          <w:rStyle w:val="HTML-kd"/>
-          <w:rFonts w:asciiTheme="minorHAnsi" w:hAnsiTheme="minorHAnsi" w:cstheme="minorHAnsi"/>
-          <w:color w:val="000000" w:themeColor="text1"/>
-          <w:sz w:val="22"/>
-          <w:szCs w:val="22"/>
-        </w:rPr>
-        <w:t>keresztnev</w:t>
-      </w:r>
-      <w:proofErr w:type="spellEnd"/>
-      <w:r>
-        <w:rPr>
-          <w:rFonts w:asciiTheme="minorHAnsi" w:hAnsiTheme="minorHAnsi" w:cstheme="minorHAnsi"/>
-          <w:color w:val="000000" w:themeColor="text1"/>
-          <w:sz w:val="22"/>
-          <w:szCs w:val="22"/>
-        </w:rPr>
-        <w:t xml:space="preserve"> mező üres. </w:t>
-      </w:r>
-      <w:r>
-        <w:rPr>
-          <w:rStyle w:val="Kiemels2"/>
-          <w:rFonts w:asciiTheme="minorHAnsi" w:eastAsiaTheme="majorEastAsia" w:hAnsiTheme="minorHAnsi" w:cstheme="minorHAnsi"/>
-          <w:color w:val="000000" w:themeColor="text1"/>
-          <w:sz w:val="22"/>
-          <w:szCs w:val="22"/>
-        </w:rPr>
-        <w:t>Elvárt eredmény:</w:t>
-      </w:r>
-      <w:r>
-        <w:rPr>
-          <w:rFonts w:asciiTheme="minorHAnsi" w:hAnsiTheme="minorHAnsi" w:cstheme="minorHAnsi"/>
-          <w:color w:val="000000" w:themeColor="text1"/>
-          <w:sz w:val="22"/>
-          <w:szCs w:val="22"/>
-        </w:rPr>
-        <w:t xml:space="preserve"> Egy </w:t>
-      </w:r>
-      <w:proofErr w:type="spellStart"/>
-      <w:r>
-        <w:rPr>
-          <w:rFonts w:asciiTheme="minorHAnsi" w:hAnsiTheme="minorHAnsi" w:cstheme="minorHAnsi"/>
-          <w:color w:val="000000" w:themeColor="text1"/>
-          <w:sz w:val="22"/>
-          <w:szCs w:val="22"/>
-        </w:rPr>
-        <w:t>alert</w:t>
-      </w:r>
-      <w:proofErr w:type="spellEnd"/>
-      <w:r>
-        <w:rPr>
-          <w:rFonts w:asciiTheme="minorHAnsi" w:hAnsiTheme="minorHAnsi" w:cstheme="minorHAnsi"/>
-          <w:color w:val="000000" w:themeColor="text1"/>
-          <w:sz w:val="22"/>
-          <w:szCs w:val="22"/>
-        </w:rPr>
-        <w:t xml:space="preserve"> jelenik meg: "Nem adtad meg a keresztneved!".</w:t>
-      </w:r>
-    </w:p>
-    <w:p>
-      <w:pPr>
-        <w:pStyle w:val="Cmsor3"/>
-        <w:rPr>
-          <w:rStyle w:val="Kiemels2"/>
-          <w:rFonts w:asciiTheme="minorHAnsi" w:hAnsiTheme="minorHAnsi" w:cstheme="minorHAnsi"/>
-          <w:b w:val="0"/>
-          <w:bCs w:val="0"/>
-          <w:color w:val="000000" w:themeColor="text1"/>
-          <w:sz w:val="22"/>
-          <w:szCs w:val="22"/>
-        </w:rPr>
-      </w:pPr>
-      <w:r>
-        <w:rPr>
-          <w:rStyle w:val="Kiemels2"/>
-          <w:rFonts w:asciiTheme="minorHAnsi" w:hAnsiTheme="minorHAnsi" w:cstheme="minorHAnsi"/>
-          <w:b w:val="0"/>
-          <w:bCs w:val="0"/>
-          <w:color w:val="000000" w:themeColor="text1"/>
-          <w:sz w:val="22"/>
-          <w:szCs w:val="22"/>
-        </w:rPr>
-        <w:t xml:space="preserve">1.3 Hiányzó </w:t>
-      </w:r>
-      <w:proofErr w:type="spellStart"/>
-      <w:r>
-        <w:rPr>
-          <w:rStyle w:val="Kiemels2"/>
-          <w:rFonts w:asciiTheme="minorHAnsi" w:hAnsiTheme="minorHAnsi" w:cstheme="minorHAnsi"/>
-          <w:b w:val="0"/>
-          <w:bCs w:val="0"/>
-          <w:color w:val="000000" w:themeColor="text1"/>
-          <w:sz w:val="22"/>
-          <w:szCs w:val="22"/>
-        </w:rPr>
-        <w:t>vezeteknév</w:t>
-      </w:r>
-      <w:proofErr w:type="spellEnd"/>
-      <w:r>
-        <w:rPr>
-          <w:rStyle w:val="Kiemels2"/>
-          <w:rFonts w:asciiTheme="minorHAnsi" w:hAnsiTheme="minorHAnsi" w:cstheme="minorHAnsi"/>
-          <w:b w:val="0"/>
-          <w:bCs w:val="0"/>
-          <w:color w:val="000000" w:themeColor="text1"/>
-          <w:sz w:val="22"/>
-          <w:szCs w:val="22"/>
-        </w:rPr>
-        <w:t>:</w:t>
-      </w:r>
-    </w:p>
-    <w:p>
-      <w:r>
-        <w:rPr>
-          <w:noProof/>
-        </w:rPr>
-        <w:drawing>
-          <wp:inline distT="0" distB="0" distL="0" distR="0" wp14:anchorId="259EA926" wp14:editId="5CCCF718">
-            <wp:extent cx="5143500" cy="428625"/>
-            <wp:effectExtent l="0" t="0" r="0" b="9525"/>
-            <wp:docPr id="11" name="Kép 11"/>
-            <wp:cNvGraphicFramePr>
-              <a:graphicFrameLocks xmlns:a="http://schemas.openxmlformats.org/drawingml/2006/main" noChangeAspect="1"/>
-            </wp:cNvGraphicFramePr>
-            <a:graphic xmlns:a="http://schemas.openxmlformats.org/drawingml/2006/main">
-              <a:graphicData uri="http://schemas.openxmlformats.org/drawingml/2006/picture">
-                <pic:pic xmlns:pic="http://schemas.openxmlformats.org/drawingml/2006/picture">
-                  <pic:nvPicPr>
-                    <pic:cNvPr id="1" name=""/>
-                    <pic:cNvPicPr/>
-                  </pic:nvPicPr>
-                  <pic:blipFill>
-                    <a:blip r:embed="rId15"/>
-                    <a:stretch>
-                      <a:fillRect/>
-                    </a:stretch>
-                  </pic:blipFill>
-                  <pic:spPr>
-                    <a:xfrm>
-                      <a:off x="0" y="0"/>
-                      <a:ext cx="5143500" cy="428625"/>
-                    </a:xfrm>
-                    <a:prstGeom prst="rect">
-                      <a:avLst/>
-                    </a:prstGeom>
-                  </pic:spPr>
-                </pic:pic>
-              </a:graphicData>
-            </a:graphic>
-          </wp:inline>
-        </w:drawing>
-      </w:r>
-    </w:p>
-    <w:p/>
-    <w:p>
-      <w:pPr>
-        <w:pStyle w:val="NormlWeb"/>
-        <w:rPr>
-          <w:rFonts w:asciiTheme="minorHAnsi" w:hAnsiTheme="minorHAnsi" w:cstheme="minorHAnsi"/>
-          <w:color w:val="000000" w:themeColor="text1"/>
-          <w:sz w:val="22"/>
-          <w:szCs w:val="22"/>
-        </w:rPr>
-      </w:pPr>
-      <w:r>
-        <w:rPr>
-          <w:rStyle w:val="Kiemels2"/>
-          <w:rFonts w:asciiTheme="minorHAnsi" w:eastAsiaTheme="majorEastAsia" w:hAnsiTheme="minorHAnsi" w:cstheme="minorHAnsi"/>
-          <w:color w:val="000000" w:themeColor="text1"/>
-          <w:sz w:val="22"/>
-          <w:szCs w:val="22"/>
-        </w:rPr>
-        <w:t>Leírás:</w:t>
-      </w:r>
-      <w:r>
-        <w:rPr>
-          <w:rFonts w:asciiTheme="minorHAnsi" w:hAnsiTheme="minorHAnsi" w:cstheme="minorHAnsi"/>
-          <w:color w:val="000000" w:themeColor="text1"/>
-          <w:sz w:val="22"/>
-          <w:szCs w:val="22"/>
-        </w:rPr>
-        <w:t xml:space="preserve"> Ha a </w:t>
-      </w:r>
-      <w:proofErr w:type="spellStart"/>
-      <w:r>
-        <w:rPr>
-          <w:rStyle w:val="HTML-kd"/>
-          <w:rFonts w:asciiTheme="minorHAnsi" w:hAnsiTheme="minorHAnsi" w:cstheme="minorHAnsi"/>
-          <w:color w:val="000000" w:themeColor="text1"/>
-          <w:sz w:val="22"/>
-          <w:szCs w:val="22"/>
-        </w:rPr>
-        <w:t>vezeteknev</w:t>
-      </w:r>
-      <w:proofErr w:type="spellEnd"/>
-      <w:r>
-        <w:rPr>
-          <w:rFonts w:asciiTheme="minorHAnsi" w:hAnsiTheme="minorHAnsi" w:cstheme="minorHAnsi"/>
-          <w:color w:val="000000" w:themeColor="text1"/>
-          <w:sz w:val="22"/>
-          <w:szCs w:val="22"/>
-        </w:rPr>
-        <w:t xml:space="preserve"> mező nincs kitöltve. </w:t>
-      </w:r>
-      <w:r>
-        <w:rPr>
-          <w:rStyle w:val="Kiemels2"/>
-          <w:rFonts w:asciiTheme="minorHAnsi" w:eastAsiaTheme="majorEastAsia" w:hAnsiTheme="minorHAnsi" w:cstheme="minorHAnsi"/>
-          <w:color w:val="000000" w:themeColor="text1"/>
-          <w:sz w:val="22"/>
-          <w:szCs w:val="22"/>
-        </w:rPr>
-        <w:t>Elvárt eredmény:</w:t>
-      </w:r>
-      <w:r>
-        <w:rPr>
-          <w:rFonts w:asciiTheme="minorHAnsi" w:hAnsiTheme="minorHAnsi" w:cstheme="minorHAnsi"/>
-          <w:color w:val="000000" w:themeColor="text1"/>
-          <w:sz w:val="22"/>
-          <w:szCs w:val="22"/>
-        </w:rPr>
-        <w:t xml:space="preserve"> Egy </w:t>
-      </w:r>
-      <w:proofErr w:type="spellStart"/>
-      <w:r>
-        <w:rPr>
-          <w:rFonts w:asciiTheme="minorHAnsi" w:hAnsiTheme="minorHAnsi" w:cstheme="minorHAnsi"/>
-          <w:color w:val="000000" w:themeColor="text1"/>
-          <w:sz w:val="22"/>
-          <w:szCs w:val="22"/>
-        </w:rPr>
-        <w:t>alert</w:t>
-      </w:r>
-      <w:proofErr w:type="spellEnd"/>
-      <w:r>
-        <w:rPr>
-          <w:rFonts w:asciiTheme="minorHAnsi" w:hAnsiTheme="minorHAnsi" w:cstheme="minorHAnsi"/>
-          <w:color w:val="000000" w:themeColor="text1"/>
-          <w:sz w:val="22"/>
-          <w:szCs w:val="22"/>
-        </w:rPr>
-        <w:t xml:space="preserve"> jelenik meg: "Nem adtad meg a vezetékneved!".</w:t>
-      </w:r>
-    </w:p>
-    <w:p>
-      <w:pPr>
-        <w:pStyle w:val="Cmsor3"/>
-        <w:rPr>
-          <w:rStyle w:val="Kiemels2"/>
-          <w:rFonts w:asciiTheme="minorHAnsi" w:hAnsiTheme="minorHAnsi" w:cstheme="minorHAnsi"/>
-          <w:b w:val="0"/>
-          <w:bCs w:val="0"/>
-          <w:color w:val="000000" w:themeColor="text1"/>
-          <w:sz w:val="22"/>
-          <w:szCs w:val="22"/>
-        </w:rPr>
-      </w:pPr>
-      <w:r>
-        <w:rPr>
-          <w:rStyle w:val="Kiemels2"/>
-          <w:rFonts w:asciiTheme="minorHAnsi" w:hAnsiTheme="minorHAnsi" w:cstheme="minorHAnsi"/>
-          <w:b w:val="0"/>
-          <w:bCs w:val="0"/>
-          <w:color w:val="000000" w:themeColor="text1"/>
-          <w:sz w:val="22"/>
-          <w:szCs w:val="22"/>
-        </w:rPr>
-        <w:t>1.4 Hiányzó email cím</w:t>
-      </w:r>
-      <w:r>
-        <w:rPr>
-          <w:rStyle w:val="Kiemels2"/>
-          <w:rFonts w:asciiTheme="minorHAnsi" w:hAnsiTheme="minorHAnsi" w:cstheme="minorHAnsi"/>
-          <w:b w:val="0"/>
-          <w:bCs w:val="0"/>
-          <w:color w:val="000000" w:themeColor="text1"/>
-          <w:sz w:val="22"/>
-          <w:szCs w:val="22"/>
-        </w:rPr>
-        <w:t>:</w:t>
-      </w:r>
-    </w:p>
-    <w:p>
-      <w:r>
-        <w:rPr>
-          <w:noProof/>
-        </w:rPr>
-        <w:drawing>
-          <wp:inline distT="0" distB="0" distL="0" distR="0" wp14:anchorId="5AF1A538" wp14:editId="2B284E1F">
-            <wp:extent cx="5086350" cy="371475"/>
-            <wp:effectExtent l="0" t="0" r="0" b="9525"/>
-            <wp:docPr id="12" name="Kép 12"/>
-            <wp:cNvGraphicFramePr>
-              <a:graphicFrameLocks xmlns:a="http://schemas.openxmlformats.org/drawingml/2006/main" noChangeAspect="1"/>
-            </wp:cNvGraphicFramePr>
-            <a:graphic xmlns:a="http://schemas.openxmlformats.org/drawingml/2006/main">
-              <a:graphicData uri="http://schemas.openxmlformats.org/drawingml/2006/picture">
-                <pic:pic xmlns:pic="http://schemas.openxmlformats.org/drawingml/2006/picture">
-                  <pic:nvPicPr>
-                    <pic:cNvPr id="1" name=""/>
-                    <pic:cNvPicPr/>
-                  </pic:nvPicPr>
-                  <pic:blipFill>
-                    <a:blip r:embed="rId16"/>
-                    <a:stretch>
-                      <a:fillRect/>
-                    </a:stretch>
-                  </pic:blipFill>
-                  <pic:spPr>
-                    <a:xfrm>
-                      <a:off x="0" y="0"/>
-                      <a:ext cx="5086350" cy="371475"/>
-                    </a:xfrm>
-                    <a:prstGeom prst="rect">
-                      <a:avLst/>
-                    </a:prstGeom>
-                  </pic:spPr>
-                </pic:pic>
-              </a:graphicData>
-            </a:graphic>
-          </wp:inline>
-        </w:drawing>
-      </w:r>
-    </w:p>
-    <w:p>
-      <w:pPr>
-        <w:pStyle w:val="NormlWeb"/>
-        <w:rPr>
-          <w:rFonts w:asciiTheme="minorHAnsi" w:hAnsiTheme="minorHAnsi" w:cstheme="minorHAnsi"/>
-          <w:color w:val="000000" w:themeColor="text1"/>
-          <w:sz w:val="22"/>
-          <w:szCs w:val="22"/>
-        </w:rPr>
-      </w:pPr>
-      <w:r>
-        <w:rPr>
-          <w:rStyle w:val="Kiemels2"/>
-          <w:rFonts w:asciiTheme="minorHAnsi" w:eastAsiaTheme="majorEastAsia" w:hAnsiTheme="minorHAnsi" w:cstheme="minorHAnsi"/>
-          <w:color w:val="000000" w:themeColor="text1"/>
-          <w:sz w:val="22"/>
-          <w:szCs w:val="22"/>
-        </w:rPr>
-        <w:t>Leírás:</w:t>
-      </w:r>
-      <w:r>
-        <w:rPr>
-          <w:rFonts w:asciiTheme="minorHAnsi" w:hAnsiTheme="minorHAnsi" w:cstheme="minorHAnsi"/>
-          <w:color w:val="000000" w:themeColor="text1"/>
-          <w:sz w:val="22"/>
-          <w:szCs w:val="22"/>
-        </w:rPr>
-        <w:t xml:space="preserve"> Ha a </w:t>
-      </w:r>
-      <w:r>
-        <w:rPr>
-          <w:rStyle w:val="HTML-kd"/>
-          <w:rFonts w:asciiTheme="minorHAnsi" w:hAnsiTheme="minorHAnsi" w:cstheme="minorHAnsi"/>
-          <w:color w:val="000000" w:themeColor="text1"/>
-          <w:sz w:val="22"/>
-          <w:szCs w:val="22"/>
-        </w:rPr>
-        <w:t>email</w:t>
-      </w:r>
-      <w:r>
-        <w:rPr>
-          <w:rFonts w:asciiTheme="minorHAnsi" w:hAnsiTheme="minorHAnsi" w:cstheme="minorHAnsi"/>
-          <w:color w:val="000000" w:themeColor="text1"/>
-          <w:sz w:val="22"/>
-          <w:szCs w:val="22"/>
-        </w:rPr>
-        <w:t xml:space="preserve"> mező üres. </w:t>
-      </w:r>
-      <w:r>
-        <w:rPr>
-          <w:rStyle w:val="Kiemels2"/>
-          <w:rFonts w:asciiTheme="minorHAnsi" w:eastAsiaTheme="majorEastAsia" w:hAnsiTheme="minorHAnsi" w:cstheme="minorHAnsi"/>
-          <w:color w:val="000000" w:themeColor="text1"/>
-          <w:sz w:val="22"/>
-          <w:szCs w:val="22"/>
-        </w:rPr>
-        <w:t>Elvárt eredmény:</w:t>
-      </w:r>
-      <w:r>
-        <w:rPr>
-          <w:rFonts w:asciiTheme="minorHAnsi" w:hAnsiTheme="minorHAnsi" w:cstheme="minorHAnsi"/>
-          <w:color w:val="000000" w:themeColor="text1"/>
-          <w:sz w:val="22"/>
-          <w:szCs w:val="22"/>
-        </w:rPr>
-        <w:t xml:space="preserve"> Egy </w:t>
-      </w:r>
-      <w:proofErr w:type="spellStart"/>
-      <w:r>
-        <w:rPr>
-          <w:rFonts w:asciiTheme="minorHAnsi" w:hAnsiTheme="minorHAnsi" w:cstheme="minorHAnsi"/>
-          <w:color w:val="000000" w:themeColor="text1"/>
-          <w:sz w:val="22"/>
-          <w:szCs w:val="22"/>
-        </w:rPr>
-        <w:t>alert</w:t>
-      </w:r>
-      <w:proofErr w:type="spellEnd"/>
-      <w:r>
-        <w:rPr>
-          <w:rFonts w:asciiTheme="minorHAnsi" w:hAnsiTheme="minorHAnsi" w:cstheme="minorHAnsi"/>
-          <w:color w:val="000000" w:themeColor="text1"/>
-          <w:sz w:val="22"/>
-          <w:szCs w:val="22"/>
-        </w:rPr>
-        <w:t xml:space="preserve"> jelenik meg: "Nem adtad meg az email címed!".</w:t>
-      </w:r>
-    </w:p>
-    <w:p>
-      <w:pPr>
-        <w:pStyle w:val="Cmsor3"/>
-        <w:rPr>
-          <w:rStyle w:val="Kiemels2"/>
-          <w:rFonts w:asciiTheme="minorHAnsi" w:hAnsiTheme="minorHAnsi" w:cstheme="minorHAnsi"/>
-          <w:b w:val="0"/>
-          <w:bCs w:val="0"/>
-          <w:color w:val="000000" w:themeColor="text1"/>
-          <w:sz w:val="22"/>
-          <w:szCs w:val="22"/>
-        </w:rPr>
-      </w:pPr>
-      <w:r>
-        <w:rPr>
-          <w:rStyle w:val="Kiemels2"/>
-          <w:rFonts w:asciiTheme="minorHAnsi" w:hAnsiTheme="minorHAnsi" w:cstheme="minorHAnsi"/>
-          <w:b w:val="0"/>
-          <w:bCs w:val="0"/>
-          <w:color w:val="000000" w:themeColor="text1"/>
-          <w:sz w:val="22"/>
-          <w:szCs w:val="22"/>
-        </w:rPr>
-        <w:t>1.5 Hiányzó jelszó</w:t>
-      </w:r>
-      <w:r>
-        <w:rPr>
-          <w:rStyle w:val="Kiemels2"/>
-          <w:rFonts w:asciiTheme="minorHAnsi" w:hAnsiTheme="minorHAnsi" w:cstheme="minorHAnsi"/>
-          <w:b w:val="0"/>
-          <w:bCs w:val="0"/>
-          <w:color w:val="000000" w:themeColor="text1"/>
-          <w:sz w:val="22"/>
-          <w:szCs w:val="22"/>
-        </w:rPr>
-        <w:t>:</w:t>
-      </w:r>
-    </w:p>
-    <w:p>
-      <w:r>
-        <w:rPr>
-          <w:noProof/>
-        </w:rPr>
-        <w:drawing>
-          <wp:inline distT="0" distB="0" distL="0" distR="0" wp14:anchorId="39524750" wp14:editId="59014EFD">
-            <wp:extent cx="4933950" cy="381000"/>
-            <wp:effectExtent l="0" t="0" r="0" b="0"/>
-            <wp:docPr id="13" name="Kép 13"/>
-            <wp:cNvGraphicFramePr>
-              <a:graphicFrameLocks xmlns:a="http://schemas.openxmlformats.org/drawingml/2006/main" noChangeAspect="1"/>
-            </wp:cNvGraphicFramePr>
-            <a:graphic xmlns:a="http://schemas.openxmlformats.org/drawingml/2006/main">
-              <a:graphicData uri="http://schemas.openxmlformats.org/drawingml/2006/picture">
-                <pic:pic xmlns:pic="http://schemas.openxmlformats.org/drawingml/2006/picture">
-                  <pic:nvPicPr>
-                    <pic:cNvPr id="1" name=""/>
-                    <pic:cNvPicPr/>
-                  </pic:nvPicPr>
-                  <pic:blipFill>
-                    <a:blip r:embed="rId17"/>
-                    <a:stretch>
-                      <a:fillRect/>
-                    </a:stretch>
-                  </pic:blipFill>
-                  <pic:spPr>
-                    <a:xfrm>
-                      <a:off x="0" y="0"/>
-                      <a:ext cx="4933950" cy="381000"/>
-                    </a:xfrm>
-                    <a:prstGeom prst="rect">
-                      <a:avLst/>
-                    </a:prstGeom>
-                  </pic:spPr>
-                </pic:pic>
-              </a:graphicData>
-            </a:graphic>
-          </wp:inline>
-        </w:drawing>
-      </w:r>
-    </w:p>
-    <w:p>
-      <w:pPr>
-        <w:pStyle w:val="NormlWeb"/>
-        <w:rPr>
-          <w:rFonts w:asciiTheme="minorHAnsi" w:hAnsiTheme="minorHAnsi" w:cstheme="minorHAnsi"/>
-          <w:color w:val="000000" w:themeColor="text1"/>
-          <w:sz w:val="22"/>
-          <w:szCs w:val="22"/>
-        </w:rPr>
-      </w:pPr>
-      <w:r>
-        <w:rPr>
-          <w:rStyle w:val="Kiemels2"/>
-          <w:rFonts w:asciiTheme="minorHAnsi" w:eastAsiaTheme="majorEastAsia" w:hAnsiTheme="minorHAnsi" w:cstheme="minorHAnsi"/>
-          <w:color w:val="000000" w:themeColor="text1"/>
-          <w:sz w:val="22"/>
-          <w:szCs w:val="22"/>
-        </w:rPr>
-        <w:t>Leírás:</w:t>
-      </w:r>
-      <w:r>
-        <w:rPr>
-          <w:rFonts w:asciiTheme="minorHAnsi" w:hAnsiTheme="minorHAnsi" w:cstheme="minorHAnsi"/>
-          <w:color w:val="000000" w:themeColor="text1"/>
-          <w:sz w:val="22"/>
-          <w:szCs w:val="22"/>
-        </w:rPr>
-        <w:t xml:space="preserve"> Ha a </w:t>
-      </w:r>
-      <w:proofErr w:type="spellStart"/>
-      <w:r>
-        <w:rPr>
-          <w:rStyle w:val="HTML-kd"/>
-          <w:rFonts w:asciiTheme="minorHAnsi" w:hAnsiTheme="minorHAnsi" w:cstheme="minorHAnsi"/>
-          <w:color w:val="000000" w:themeColor="text1"/>
-          <w:sz w:val="22"/>
-          <w:szCs w:val="22"/>
-        </w:rPr>
-        <w:t>password</w:t>
-      </w:r>
-      <w:proofErr w:type="spellEnd"/>
-      <w:r>
-        <w:rPr>
-          <w:rFonts w:asciiTheme="minorHAnsi" w:hAnsiTheme="minorHAnsi" w:cstheme="minorHAnsi"/>
-          <w:color w:val="000000" w:themeColor="text1"/>
-          <w:sz w:val="22"/>
-          <w:szCs w:val="22"/>
-        </w:rPr>
-        <w:t xml:space="preserve"> mező nincs kitöltve. </w:t>
-      </w:r>
-      <w:r>
-        <w:rPr>
-          <w:rStyle w:val="Kiemels2"/>
-          <w:rFonts w:asciiTheme="minorHAnsi" w:eastAsiaTheme="majorEastAsia" w:hAnsiTheme="minorHAnsi" w:cstheme="minorHAnsi"/>
-          <w:color w:val="000000" w:themeColor="text1"/>
-          <w:sz w:val="22"/>
-          <w:szCs w:val="22"/>
-        </w:rPr>
-        <w:t>Elvárt eredmény:</w:t>
-      </w:r>
-      <w:r>
-        <w:rPr>
-          <w:rFonts w:asciiTheme="minorHAnsi" w:hAnsiTheme="minorHAnsi" w:cstheme="minorHAnsi"/>
-          <w:color w:val="000000" w:themeColor="text1"/>
-          <w:sz w:val="22"/>
-          <w:szCs w:val="22"/>
-        </w:rPr>
-        <w:t xml:space="preserve"> Egy </w:t>
-      </w:r>
-      <w:proofErr w:type="spellStart"/>
-      <w:r>
-        <w:rPr>
-          <w:rFonts w:asciiTheme="minorHAnsi" w:hAnsiTheme="minorHAnsi" w:cstheme="minorHAnsi"/>
-          <w:color w:val="000000" w:themeColor="text1"/>
-          <w:sz w:val="22"/>
-          <w:szCs w:val="22"/>
-        </w:rPr>
-        <w:t>alert</w:t>
-      </w:r>
-      <w:proofErr w:type="spellEnd"/>
-      <w:r>
-        <w:rPr>
-          <w:rFonts w:asciiTheme="minorHAnsi" w:hAnsiTheme="minorHAnsi" w:cstheme="minorHAnsi"/>
-          <w:color w:val="000000" w:themeColor="text1"/>
-          <w:sz w:val="22"/>
-          <w:szCs w:val="22"/>
-        </w:rPr>
-        <w:t xml:space="preserve"> jelenik meg: "Nem adtad meg a </w:t>
-      </w:r>
-      <w:proofErr w:type="spellStart"/>
-      <w:r>
-        <w:rPr>
-          <w:rFonts w:asciiTheme="minorHAnsi" w:hAnsiTheme="minorHAnsi" w:cstheme="minorHAnsi"/>
-          <w:color w:val="000000" w:themeColor="text1"/>
-          <w:sz w:val="22"/>
-          <w:szCs w:val="22"/>
-        </w:rPr>
-        <w:t>jelszavad</w:t>
-      </w:r>
-      <w:proofErr w:type="spellEnd"/>
-      <w:r>
-        <w:rPr>
-          <w:rFonts w:asciiTheme="minorHAnsi" w:hAnsiTheme="minorHAnsi" w:cstheme="minorHAnsi"/>
-          <w:color w:val="000000" w:themeColor="text1"/>
-          <w:sz w:val="22"/>
-          <w:szCs w:val="22"/>
-        </w:rPr>
-        <w:t>!".</w:t>
-      </w:r>
-    </w:p>
-    <w:p>
-      <w:pPr>
-        <w:pStyle w:val="Cmsor3"/>
-        <w:rPr>
-          <w:rFonts w:asciiTheme="minorHAnsi" w:hAnsiTheme="minorHAnsi" w:cstheme="minorHAnsi"/>
-          <w:color w:val="000000" w:themeColor="text1"/>
-          <w:sz w:val="22"/>
-          <w:szCs w:val="22"/>
-        </w:rPr>
-      </w:pPr>
-      <w:r>
-        <w:rPr>
-          <w:rStyle w:val="Kiemels2"/>
-          <w:rFonts w:asciiTheme="minorHAnsi" w:hAnsiTheme="minorHAnsi" w:cstheme="minorHAnsi"/>
-          <w:b w:val="0"/>
-          <w:bCs w:val="0"/>
-          <w:color w:val="000000" w:themeColor="text1"/>
-          <w:sz w:val="22"/>
-          <w:szCs w:val="22"/>
-        </w:rPr>
-        <w:t>1.6 Sikeres regisztráció</w:t>
-      </w:r>
-      <w:r>
-        <w:rPr>
-          <w:rStyle w:val="Kiemels2"/>
-          <w:rFonts w:asciiTheme="minorHAnsi" w:hAnsiTheme="minorHAnsi" w:cstheme="minorHAnsi"/>
-          <w:b w:val="0"/>
-          <w:bCs w:val="0"/>
-          <w:color w:val="000000" w:themeColor="text1"/>
-          <w:sz w:val="22"/>
-          <w:szCs w:val="22"/>
-        </w:rPr>
-        <w:t>:</w:t>
-      </w:r>
-    </w:p>
-    <w:p>
-      <w:pPr>
-        <w:pStyle w:val="NormlWeb"/>
-        <w:rPr>
-          <w:rFonts w:asciiTheme="minorHAnsi" w:hAnsiTheme="minorHAnsi" w:cstheme="minorHAnsi"/>
-          <w:color w:val="000000" w:themeColor="text1"/>
-          <w:sz w:val="22"/>
-          <w:szCs w:val="22"/>
-        </w:rPr>
-      </w:pPr>
-      <w:r>
-        <w:rPr>
-          <w:rStyle w:val="Kiemels2"/>
-          <w:rFonts w:asciiTheme="minorHAnsi" w:eastAsiaTheme="majorEastAsia" w:hAnsiTheme="minorHAnsi" w:cstheme="minorHAnsi"/>
-          <w:color w:val="000000" w:themeColor="text1"/>
-          <w:sz w:val="22"/>
-          <w:szCs w:val="22"/>
-        </w:rPr>
-        <w:t>Leírás:</w:t>
-      </w:r>
-      <w:r>
-        <w:rPr>
-          <w:rFonts w:asciiTheme="minorHAnsi" w:hAnsiTheme="minorHAnsi" w:cstheme="minorHAnsi"/>
-          <w:color w:val="000000" w:themeColor="text1"/>
-          <w:sz w:val="22"/>
-          <w:szCs w:val="22"/>
-        </w:rPr>
-        <w:t xml:space="preserve"> Minden mező megfelelően ki van töltve. </w:t>
-      </w:r>
-      <w:r>
-        <w:rPr>
-          <w:rStyle w:val="Kiemels2"/>
-          <w:rFonts w:asciiTheme="minorHAnsi" w:eastAsiaTheme="majorEastAsia" w:hAnsiTheme="minorHAnsi" w:cstheme="minorHAnsi"/>
-          <w:color w:val="000000" w:themeColor="text1"/>
-          <w:sz w:val="22"/>
-          <w:szCs w:val="22"/>
-        </w:rPr>
-        <w:t>Elvárt eredmény:</w:t>
-      </w:r>
-      <w:r>
-        <w:rPr>
-          <w:rFonts w:asciiTheme="minorHAnsi" w:hAnsiTheme="minorHAnsi" w:cstheme="minorHAnsi"/>
-          <w:color w:val="000000" w:themeColor="text1"/>
-          <w:sz w:val="22"/>
-          <w:szCs w:val="22"/>
-        </w:rPr>
-        <w:t xml:space="preserve"> Az adatok bekerülnek az adatbázisba, majd a felhasználót a bejelentkezési oldalra irányítja a rendszer</w:t>
-      </w:r>
-    </w:p>
-    <w:p>
-      <w:pPr>
-        <w:pStyle w:val="NormlWeb"/>
-        <w:rPr>
-          <w:rFonts w:asciiTheme="minorHAnsi" w:hAnsiTheme="minorHAnsi" w:cstheme="minorHAnsi"/>
-          <w:color w:val="000000" w:themeColor="text1"/>
-          <w:sz w:val="22"/>
-          <w:szCs w:val="22"/>
-        </w:rPr>
-      </w:pPr>
-    </w:p>
-    <w:p>
-      <w:pPr>
-        <w:pStyle w:val="Cmsor2"/>
-        <w:rPr>
-          <w:rFonts w:asciiTheme="minorHAnsi" w:hAnsiTheme="minorHAnsi" w:cstheme="minorHAnsi"/>
-          <w:color w:val="000000" w:themeColor="text1"/>
-          <w:sz w:val="22"/>
-          <w:szCs w:val="22"/>
-        </w:rPr>
-      </w:pPr>
-    </w:p>
-    <w:p>
-      <w:pPr>
-        <w:pStyle w:val="Cmsor2"/>
-        <w:rPr>
-          <w:rFonts w:asciiTheme="minorHAnsi" w:hAnsiTheme="minorHAnsi" w:cstheme="minorHAnsi"/>
-          <w:b/>
-          <w:color w:val="000000" w:themeColor="text1"/>
-          <w:sz w:val="28"/>
-          <w:szCs w:val="28"/>
-        </w:rPr>
-      </w:pPr>
-      <w:r>
-        <w:rPr>
-          <w:rFonts w:asciiTheme="minorHAnsi" w:hAnsiTheme="minorHAnsi" w:cstheme="minorHAnsi"/>
-          <w:b/>
-          <w:color w:val="000000" w:themeColor="text1"/>
-          <w:sz w:val="28"/>
-          <w:szCs w:val="28"/>
-        </w:rPr>
-        <w:t>2. Bejelentkezési folyamat tesztelése (</w:t>
-      </w:r>
-      <w:proofErr w:type="spellStart"/>
-      <w:r>
-        <w:rPr>
-          <w:rStyle w:val="HTML-kd"/>
-          <w:rFonts w:asciiTheme="minorHAnsi" w:eastAsiaTheme="majorEastAsia" w:hAnsiTheme="minorHAnsi" w:cstheme="minorHAnsi"/>
-          <w:b/>
-          <w:color w:val="000000" w:themeColor="text1"/>
-          <w:sz w:val="28"/>
-          <w:szCs w:val="28"/>
-        </w:rPr>
-        <w:t>login_ir.php</w:t>
-      </w:r>
-      <w:proofErr w:type="spellEnd"/>
-      <w:r>
-        <w:rPr>
-          <w:rFonts w:asciiTheme="minorHAnsi" w:hAnsiTheme="minorHAnsi" w:cstheme="minorHAnsi"/>
-          <w:b/>
-          <w:color w:val="000000" w:themeColor="text1"/>
-          <w:sz w:val="28"/>
-          <w:szCs w:val="28"/>
-        </w:rPr>
-        <w:t>)</w:t>
-      </w:r>
-    </w:p>
-    <w:p>
-      <w:pPr>
-        <w:pStyle w:val="Cmsor3"/>
-        <w:rPr>
-          <w:rStyle w:val="Kiemels2"/>
-          <w:rFonts w:asciiTheme="minorHAnsi" w:hAnsiTheme="minorHAnsi" w:cstheme="minorHAnsi"/>
-          <w:b w:val="0"/>
-          <w:bCs w:val="0"/>
-          <w:color w:val="000000" w:themeColor="text1"/>
-          <w:sz w:val="22"/>
-          <w:szCs w:val="22"/>
-        </w:rPr>
-      </w:pPr>
-      <w:r>
-        <w:rPr>
-          <w:rStyle w:val="Kiemels2"/>
-          <w:rFonts w:asciiTheme="minorHAnsi" w:hAnsiTheme="minorHAnsi" w:cstheme="minorHAnsi"/>
-          <w:b w:val="0"/>
-          <w:bCs w:val="0"/>
-          <w:color w:val="000000" w:themeColor="text1"/>
-          <w:sz w:val="22"/>
-          <w:szCs w:val="22"/>
-        </w:rPr>
-        <w:t>2.1 Hibás bejelentkezési adatok</w:t>
-      </w:r>
-      <w:r>
-        <w:rPr>
-          <w:rStyle w:val="Kiemels2"/>
-          <w:rFonts w:asciiTheme="minorHAnsi" w:hAnsiTheme="minorHAnsi" w:cstheme="minorHAnsi"/>
-          <w:b w:val="0"/>
-          <w:bCs w:val="0"/>
-          <w:color w:val="000000" w:themeColor="text1"/>
-          <w:sz w:val="22"/>
-          <w:szCs w:val="22"/>
-        </w:rPr>
-        <w:t>:</w:t>
-      </w:r>
-    </w:p>
-    <w:p>
-      <w:r>
-        <w:rPr>
-          <w:noProof/>
-        </w:rPr>
-        <w:drawing>
-          <wp:inline distT="0" distB="0" distL="0" distR="0" wp14:anchorId="02CCD3C1" wp14:editId="7FD9507D">
-            <wp:extent cx="5581650" cy="2362200"/>
-            <wp:effectExtent l="0" t="0" r="0" b="0"/>
-            <wp:docPr id="14" name="Kép 14"/>
-            <wp:cNvGraphicFramePr>
-              <a:graphicFrameLocks xmlns:a="http://schemas.openxmlformats.org/drawingml/2006/main" noChangeAspect="1"/>
-            </wp:cNvGraphicFramePr>
-            <a:graphic xmlns:a="http://schemas.openxmlformats.org/drawingml/2006/main">
-              <a:graphicData uri="http://schemas.openxmlformats.org/drawingml/2006/picture">
-                <pic:pic xmlns:pic="http://schemas.openxmlformats.org/drawingml/2006/picture">
-                  <pic:nvPicPr>
-                    <pic:cNvPr id="1" name=""/>
-                    <pic:cNvPicPr/>
-                  </pic:nvPicPr>
-                  <pic:blipFill>
-                    <a:blip r:embed="rId18"/>
-                    <a:stretch>
-                      <a:fillRect/>
-                    </a:stretch>
-                  </pic:blipFill>
-                  <pic:spPr>
-                    <a:xfrm>
-                      <a:off x="0" y="0"/>
-                      <a:ext cx="5581650" cy="2362200"/>
-                    </a:xfrm>
-                    <a:prstGeom prst="rect">
-                      <a:avLst/>
-                    </a:prstGeom>
-                  </pic:spPr>
-                </pic:pic>
-              </a:graphicData>
-            </a:graphic>
-          </wp:inline>
-        </w:drawing>
-      </w:r>
-    </w:p>
-    <w:p>
-      <w:pPr>
-        <w:pStyle w:val="NormlWeb"/>
-        <w:rPr>
-          <w:rStyle w:val="Kiemels2"/>
-          <w:rFonts w:asciiTheme="minorHAnsi" w:hAnsiTheme="minorHAnsi" w:cstheme="minorHAnsi"/>
-          <w:b w:val="0"/>
-          <w:bCs w:val="0"/>
-          <w:color w:val="000000" w:themeColor="text1"/>
-          <w:sz w:val="22"/>
-          <w:szCs w:val="22"/>
-        </w:rPr>
-      </w:pPr>
-      <w:r>
-        <w:rPr>
-          <w:rStyle w:val="Kiemels2"/>
-          <w:rFonts w:asciiTheme="minorHAnsi" w:eastAsiaTheme="majorEastAsia" w:hAnsiTheme="minorHAnsi" w:cstheme="minorHAnsi"/>
-          <w:color w:val="000000" w:themeColor="text1"/>
-          <w:sz w:val="22"/>
-          <w:szCs w:val="22"/>
-        </w:rPr>
-        <w:t>Leírás:</w:t>
-      </w:r>
-      <w:r>
-        <w:rPr>
-          <w:rFonts w:asciiTheme="minorHAnsi" w:hAnsiTheme="minorHAnsi" w:cstheme="minorHAnsi"/>
-          <w:color w:val="000000" w:themeColor="text1"/>
-          <w:sz w:val="22"/>
-          <w:szCs w:val="22"/>
-        </w:rPr>
-        <w:t xml:space="preserve"> Ha a megadott email vagy felhasználónév nem szerepel az adatbázisban, vagy a jelszó hibás. </w:t>
-      </w:r>
-      <w:r>
-        <w:rPr>
-          <w:rStyle w:val="Kiemels2"/>
-          <w:rFonts w:asciiTheme="minorHAnsi" w:eastAsiaTheme="majorEastAsia" w:hAnsiTheme="minorHAnsi" w:cstheme="minorHAnsi"/>
-          <w:color w:val="000000" w:themeColor="text1"/>
-          <w:sz w:val="22"/>
-          <w:szCs w:val="22"/>
-        </w:rPr>
-        <w:t>Elvárt eredmény:</w:t>
-      </w:r>
-      <w:r>
-        <w:rPr>
-          <w:rFonts w:asciiTheme="minorHAnsi" w:hAnsiTheme="minorHAnsi" w:cstheme="minorHAnsi"/>
-          <w:color w:val="000000" w:themeColor="text1"/>
-          <w:sz w:val="22"/>
-          <w:szCs w:val="22"/>
-        </w:rPr>
-        <w:t xml:space="preserve"> Egy </w:t>
-      </w:r>
-      <w:proofErr w:type="spellStart"/>
-      <w:r>
-        <w:rPr>
-          <w:rFonts w:asciiTheme="minorHAnsi" w:hAnsiTheme="minorHAnsi" w:cstheme="minorHAnsi"/>
-          <w:color w:val="000000" w:themeColor="text1"/>
-          <w:sz w:val="22"/>
-          <w:szCs w:val="22"/>
-        </w:rPr>
-        <w:t>alert</w:t>
-      </w:r>
-      <w:proofErr w:type="spellEnd"/>
-      <w:r>
-        <w:rPr>
-          <w:rFonts w:asciiTheme="minorHAnsi" w:hAnsiTheme="minorHAnsi" w:cstheme="minorHAnsi"/>
-          <w:color w:val="000000" w:themeColor="text1"/>
-          <w:sz w:val="22"/>
-          <w:szCs w:val="22"/>
-        </w:rPr>
-        <w:t xml:space="preserve"> jelenik meg: "Hibás belépési adatok!", majd a bejelentkezési oldalra irányítja a felhasználót</w:t>
-      </w:r>
-      <w:r>
-        <w:rPr>
-          <w:rFonts w:asciiTheme="minorHAnsi" w:hAnsiTheme="minorHAnsi" w:cstheme="minorHAnsi"/>
-          <w:color w:val="000000" w:themeColor="text1"/>
-          <w:sz w:val="22"/>
-          <w:szCs w:val="22"/>
-        </w:rPr>
-        <w:t>.</w:t>
-      </w:r>
-    </w:p>
-    <w:p>
-      <w:pPr>
-        <w:pStyle w:val="Cmsor3"/>
-        <w:rPr>
-          <w:rFonts w:asciiTheme="minorHAnsi" w:hAnsiTheme="minorHAnsi" w:cstheme="minorHAnsi"/>
-          <w:color w:val="000000" w:themeColor="text1"/>
-          <w:sz w:val="22"/>
-          <w:szCs w:val="22"/>
-        </w:rPr>
-      </w:pPr>
-      <w:r>
-        <w:rPr>
-          <w:rStyle w:val="Kiemels2"/>
-          <w:rFonts w:asciiTheme="minorHAnsi" w:hAnsiTheme="minorHAnsi" w:cstheme="minorHAnsi"/>
-          <w:b w:val="0"/>
-          <w:bCs w:val="0"/>
-          <w:color w:val="000000" w:themeColor="text1"/>
-          <w:sz w:val="22"/>
-          <w:szCs w:val="22"/>
-        </w:rPr>
-        <w:t>2.2 Sikeres bejelentkezés</w:t>
-      </w:r>
-      <w:r>
-        <w:rPr>
-          <w:rStyle w:val="Kiemels2"/>
-          <w:rFonts w:asciiTheme="minorHAnsi" w:hAnsiTheme="minorHAnsi" w:cstheme="minorHAnsi"/>
-          <w:b w:val="0"/>
-          <w:bCs w:val="0"/>
-          <w:color w:val="000000" w:themeColor="text1"/>
-          <w:sz w:val="22"/>
-          <w:szCs w:val="22"/>
-        </w:rPr>
-        <w:t>:</w:t>
-      </w:r>
-    </w:p>
-    <w:p>
-      <w:r>
-        <w:rPr>
-          <w:noProof/>
-        </w:rPr>
-        <w:drawing>
-          <wp:inline distT="0" distB="0" distL="0" distR="0" wp14:anchorId="1F1EA163" wp14:editId="55A77AD9">
-            <wp:extent cx="5760720" cy="2548255"/>
-            <wp:effectExtent l="0" t="0" r="0" b="4445"/>
-            <wp:docPr id="15" name="Kép 15"/>
-            <wp:cNvGraphicFramePr>
-              <a:graphicFrameLocks xmlns:a="http://schemas.openxmlformats.org/drawingml/2006/main" noChangeAspect="1"/>
-            </wp:cNvGraphicFramePr>
-            <a:graphic xmlns:a="http://schemas.openxmlformats.org/drawingml/2006/main">
-              <a:graphicData uri="http://schemas.openxmlformats.org/drawingml/2006/picture">
-                <pic:pic xmlns:pic="http://schemas.openxmlformats.org/drawingml/2006/picture">
-                  <pic:nvPicPr>
-                    <pic:cNvPr id="1" name=""/>
-                    <pic:cNvPicPr/>
-                  </pic:nvPicPr>
-                  <pic:blipFill>
-                    <a:blip r:embed="rId19"/>
-                    <a:stretch>
-                      <a:fillRect/>
-                    </a:stretch>
-                  </pic:blipFill>
-                  <pic:spPr>
-                    <a:xfrm>
-                      <a:off x="0" y="0"/>
-                      <a:ext cx="5760720" cy="2548255"/>
-                    </a:xfrm>
-                    <a:prstGeom prst="rect">
-                      <a:avLst/>
-                    </a:prstGeom>
-                  </pic:spPr>
-                </pic:pic>
-              </a:graphicData>
-            </a:graphic>
-          </wp:inline>
-        </w:drawing>
-      </w:r>
-    </w:p>
-    <w:p>
-      <w:pPr>
-        <w:rPr>
-          <w:rFonts w:cstheme="minorHAnsi"/>
-          <w:color w:val="000000" w:themeColor="text1"/>
-        </w:rPr>
-      </w:pPr>
-      <w:r>
-        <w:rPr>
-          <w:rStyle w:val="Kiemels2"/>
-          <w:rFonts w:cstheme="minorHAnsi"/>
-          <w:color w:val="000000" w:themeColor="text1"/>
-        </w:rPr>
-        <w:t>Leírás:</w:t>
-      </w:r>
-      <w:r>
-        <w:rPr>
-          <w:rFonts w:cstheme="minorHAnsi"/>
-          <w:color w:val="000000" w:themeColor="text1"/>
-        </w:rPr>
-        <w:t xml:space="preserve"> Ha a felhasználónév/email és jelszó helyes. </w:t>
-      </w:r>
-      <w:r>
-        <w:rPr>
-          <w:rStyle w:val="Kiemels2"/>
-          <w:rFonts w:cstheme="minorHAnsi"/>
-          <w:color w:val="000000" w:themeColor="text1"/>
-        </w:rPr>
-        <w:t>Elvárt eredmény:</w:t>
-      </w:r>
-      <w:r>
-        <w:rPr>
-          <w:rFonts w:cstheme="minorHAnsi"/>
-          <w:color w:val="000000" w:themeColor="text1"/>
-        </w:rPr>
-        <w:t xml:space="preserve"> A rendszer belépteti a felhasználót, bejegyzi a login történetet az adatbázisba, majd a főoldalra irányítja.</w:t>
-      </w:r>
-    </w:p>
-    <w:p/>
+        <w:t xml:space="preserve"> GTX 650 Ti</w:t>
+      </w:r>
+    </w:p>
     <w:sectPr>
       <w:pgSz w:w="11906" w:h="16838"/>
       <w:pgMar w:top="1417" w:right="1417" w:bottom="1417" w:left="1417" w:header="708" w:footer="708" w:gutter="0"/>
@@ -4886,51 +3537,6 @@
     <w:name w:val="Normal"/>
     <w:qFormat/>
   </w:style>
-  <w:style w:type="paragraph" w:styleId="Cmsor2">
-    <w:name w:val="heading 2"/>
-    <w:basedOn w:val="Norml"/>
-    <w:next w:val="Norml"/>
-    <w:link w:val="Cmsor2Char"/>
-    <w:uiPriority w:val="9"/>
-    <w:semiHidden/>
-    <w:unhideWhenUsed/>
-    <w:qFormat/>
-    <w:rsid w:val="00B067CA"/>
-    <w:pPr>
-      <w:keepNext/>
-      <w:keepLines/>
-      <w:spacing w:before="40" w:after="0"/>
-      <w:outlineLvl w:val="1"/>
-    </w:pPr>
-    <w:rPr>
-      <w:rFonts w:asciiTheme="majorHAnsi" w:eastAsiaTheme="majorEastAsia" w:hAnsiTheme="majorHAnsi" w:cstheme="majorBidi"/>
-      <w:color w:val="2F5496" w:themeColor="accent1" w:themeShade="BF"/>
-      <w:sz w:val="26"/>
-      <w:szCs w:val="26"/>
-    </w:rPr>
-  </w:style>
-  <w:style w:type="paragraph" w:styleId="Cmsor3">
-    <w:name w:val="heading 3"/>
-    <w:basedOn w:val="Norml"/>
-    <w:next w:val="Norml"/>
-    <w:link w:val="Cmsor3Char"/>
-    <w:uiPriority w:val="9"/>
-    <w:unhideWhenUsed/>
-    <w:qFormat/>
-    <w:rsid w:val="00B067CA"/>
-    <w:pPr>
-      <w:keepNext/>
-      <w:keepLines/>
-      <w:spacing w:before="40" w:after="0"/>
-      <w:outlineLvl w:val="2"/>
-    </w:pPr>
-    <w:rPr>
-      <w:rFonts w:asciiTheme="majorHAnsi" w:eastAsiaTheme="majorEastAsia" w:hAnsiTheme="majorHAnsi" w:cstheme="majorBidi"/>
-      <w:color w:val="1F3763" w:themeColor="accent1" w:themeShade="7F"/>
-      <w:sz w:val="24"/>
-      <w:szCs w:val="24"/>
-    </w:rPr>
-  </w:style>
   <w:style w:type="paragraph" w:styleId="Cmsor4">
     <w:name w:val="heading 4"/>
     <w:basedOn w:val="Norml"/>
@@ -5007,62 +3613,6 @@
     <w:rPr>
       <w:b/>
       <w:bCs/>
-    </w:rPr>
-  </w:style>
-  <w:style w:type="character" w:customStyle="1" w:styleId="Cmsor2Char">
-    <w:name w:val="Címsor 2 Char"/>
-    <w:basedOn w:val="Bekezdsalapbettpusa"/>
-    <w:link w:val="Cmsor2"/>
-    <w:uiPriority w:val="9"/>
-    <w:semiHidden/>
-    <w:rsid w:val="00B067CA"/>
-    <w:rPr>
-      <w:rFonts w:asciiTheme="majorHAnsi" w:eastAsiaTheme="majorEastAsia" w:hAnsiTheme="majorHAnsi" w:cstheme="majorBidi"/>
-      <w:color w:val="2F5496" w:themeColor="accent1" w:themeShade="BF"/>
-      <w:sz w:val="26"/>
-      <w:szCs w:val="26"/>
-    </w:rPr>
-  </w:style>
-  <w:style w:type="character" w:customStyle="1" w:styleId="Cmsor3Char">
-    <w:name w:val="Címsor 3 Char"/>
-    <w:basedOn w:val="Bekezdsalapbettpusa"/>
-    <w:link w:val="Cmsor3"/>
-    <w:uiPriority w:val="9"/>
-    <w:rsid w:val="00B067CA"/>
-    <w:rPr>
-      <w:rFonts w:asciiTheme="majorHAnsi" w:eastAsiaTheme="majorEastAsia" w:hAnsiTheme="majorHAnsi" w:cstheme="majorBidi"/>
-      <w:color w:val="1F3763" w:themeColor="accent1" w:themeShade="7F"/>
-      <w:sz w:val="24"/>
-      <w:szCs w:val="24"/>
-    </w:rPr>
-  </w:style>
-  <w:style w:type="character" w:styleId="HTML-kd">
-    <w:name w:val="HTML Code"/>
-    <w:basedOn w:val="Bekezdsalapbettpusa"/>
-    <w:uiPriority w:val="99"/>
-    <w:semiHidden/>
-    <w:unhideWhenUsed/>
-    <w:rsid w:val="00B067CA"/>
-    <w:rPr>
-      <w:rFonts w:ascii="Courier New" w:eastAsia="Times New Roman" w:hAnsi="Courier New" w:cs="Courier New"/>
-      <w:sz w:val="20"/>
-      <w:szCs w:val="20"/>
-    </w:rPr>
-  </w:style>
-  <w:style w:type="paragraph" w:styleId="NormlWeb">
-    <w:name w:val="Normal (Web)"/>
-    <w:basedOn w:val="Norml"/>
-    <w:uiPriority w:val="99"/>
-    <w:unhideWhenUsed/>
-    <w:rsid w:val="00B067CA"/>
-    <w:pPr>
-      <w:spacing w:before="100" w:beforeAutospacing="1" w:after="100" w:afterAutospacing="1" w:line="240" w:lineRule="auto"/>
-    </w:pPr>
-    <w:rPr>
-      <w:rFonts w:ascii="Times New Roman" w:eastAsia="Times New Roman" w:hAnsi="Times New Roman" w:cs="Times New Roman"/>
-      <w:sz w:val="24"/>
-      <w:szCs w:val="24"/>
-      <w:lang w:eastAsia="hu-HU"/>
     </w:rPr>
   </w:style>
 </w:styles>
@@ -5368,7 +3918,7 @@
 </file>
 
 <file path=customXml/itemProps1.xml><?xml version="1.0" encoding="utf-8"?>
-<ds:datastoreItem xmlns:ds="http://schemas.openxmlformats.org/officeDocument/2006/customXml" ds:itemID="{F396B7D1-34CA-4F9F-A296-51ECB48BC307}">
+<ds:datastoreItem xmlns:ds="http://schemas.openxmlformats.org/officeDocument/2006/customXml" ds:itemID="{14296ACA-5F25-4634-97CE-18D67D09A9B9}">
   <ds:schemaRefs>
     <ds:schemaRef ds:uri="http://schemas.openxmlformats.org/officeDocument/2006/bibliography"/>
   </ds:schemaRefs>

</xml_diff>